<commit_message>
Changes to my 85-112
</commit_message>
<xml_diff>
--- a/Kevins cells 85-112.docx
+++ b/Kevins cells 85-112.docx
@@ -8481,7 +8481,14 @@
                 <w:sz w:val="20"/>
                 <w:szCs w:val="20"/>
               </w:rPr>
-              <w:t>Document consistency</w:t>
+              <w:t>Negatively affect d</w:t>
+            </w:r>
+            <w:r>
+              <w:rPr>
+                <w:sz w:val="20"/>
+                <w:szCs w:val="20"/>
+              </w:rPr>
+              <w:t>ocument consistency</w:t>
             </w:r>
           </w:p>
         </w:tc>
@@ -8847,7 +8854,7 @@
                 <w:sz w:val="20"/>
                 <w:szCs w:val="20"/>
               </w:rPr>
-              <w:t>Document consistency</w:t>
+              <w:t>Negatively affect document consistency</w:t>
             </w:r>
           </w:p>
         </w:tc>
@@ -9173,7 +9180,7 @@
                 <w:sz w:val="20"/>
                 <w:szCs w:val="20"/>
               </w:rPr>
-              <w:t>Document consistency</w:t>
+              <w:t>Negatively affect document consistency</w:t>
             </w:r>
           </w:p>
         </w:tc>
@@ -9301,6 +9308,7 @@
                 <w:sz w:val="20"/>
                 <w:szCs w:val="20"/>
               </w:rPr>
+              <w:lastRenderedPageBreak/>
               <w:t>92</w:t>
             </w:r>
           </w:p>
@@ -9381,15 +9389,7 @@
                 <w:sz w:val="20"/>
                 <w:szCs w:val="20"/>
               </w:rPr>
-              <w:t xml:space="preserve">Possible website navigation </w:t>
-            </w:r>
-            <w:r>
-              <w:rPr>
-                <w:sz w:val="20"/>
-                <w:szCs w:val="20"/>
-              </w:rPr>
-              <w:lastRenderedPageBreak/>
-              <w:t>confusion.</w:t>
+              <w:t>Possible website navigation confusion.</w:t>
             </w:r>
           </w:p>
         </w:tc>
@@ -9413,7 +9413,6 @@
                 <w:sz w:val="20"/>
                 <w:szCs w:val="20"/>
               </w:rPr>
-              <w:lastRenderedPageBreak/>
               <w:t>93</w:t>
             </w:r>
           </w:p>
@@ -9688,7 +9687,7 @@
                 <w:sz w:val="20"/>
                 <w:szCs w:val="20"/>
               </w:rPr>
-              <w:t>Document consistency</w:t>
+              <w:t>Negatively affect document consistency</w:t>
             </w:r>
           </w:p>
         </w:tc>
@@ -9792,7 +9791,7 @@
                 <w:sz w:val="20"/>
                 <w:szCs w:val="20"/>
               </w:rPr>
-              <w:t>Document consistency</w:t>
+              <w:t>Negatively affect document consistency</w:t>
             </w:r>
           </w:p>
         </w:tc>
@@ -9915,7 +9914,7 @@
                 <w:sz w:val="20"/>
                 <w:szCs w:val="20"/>
               </w:rPr>
-              <w:t>Document consistency</w:t>
+              <w:t>Negatively affect document consistency</w:t>
             </w:r>
           </w:p>
         </w:tc>
@@ -10059,7 +10058,7 @@
                 <w:sz w:val="20"/>
                 <w:szCs w:val="20"/>
               </w:rPr>
-              <w:t>Document consistency</w:t>
+              <w:t>Negatively affect document consistency</w:t>
             </w:r>
           </w:p>
         </w:tc>
@@ -10178,7 +10177,7 @@
                 <w:sz w:val="20"/>
                 <w:szCs w:val="20"/>
               </w:rPr>
-              <w:t>Document consistency</w:t>
+              <w:t>Negatively affect document consistency</w:t>
             </w:r>
           </w:p>
         </w:tc>
@@ -10297,7 +10296,7 @@
                 <w:sz w:val="20"/>
                 <w:szCs w:val="20"/>
               </w:rPr>
-              <w:t>Document consistency</w:t>
+              <w:t>Negatively affect document consistency</w:t>
             </w:r>
           </w:p>
         </w:tc>
@@ -10416,7 +10415,7 @@
                 <w:sz w:val="20"/>
                 <w:szCs w:val="20"/>
               </w:rPr>
-              <w:t>Document consistency</w:t>
+              <w:t>Negatively affect document consistency</w:t>
             </w:r>
           </w:p>
         </w:tc>
@@ -10535,7 +10534,7 @@
                 <w:sz w:val="20"/>
                 <w:szCs w:val="20"/>
               </w:rPr>
-              <w:t>Document consistency</w:t>
+              <w:t>Negatively affect document consistency</w:t>
             </w:r>
           </w:p>
         </w:tc>
@@ -10654,7 +10653,7 @@
                 <w:sz w:val="20"/>
                 <w:szCs w:val="20"/>
               </w:rPr>
-              <w:t>Document consistency</w:t>
+              <w:t>Negatively affect document consistency</w:t>
             </w:r>
           </w:p>
         </w:tc>
@@ -10773,7 +10772,7 @@
                 <w:sz w:val="20"/>
                 <w:szCs w:val="20"/>
               </w:rPr>
-              <w:t>Document consistency</w:t>
+              <w:t>Negatively affect document consistency</w:t>
             </w:r>
           </w:p>
         </w:tc>
@@ -10823,14 +10822,7 @@
                 <w:sz w:val="20"/>
                 <w:szCs w:val="20"/>
               </w:rPr>
-              <w:t>4.1.</w:t>
-            </w:r>
-            <w:r>
-              <w:rPr>
-                <w:sz w:val="20"/>
-                <w:szCs w:val="20"/>
-              </w:rPr>
-              <w:t>22</w:t>
+              <w:t>4.1.22</w:t>
             </w:r>
           </w:p>
         </w:tc>
@@ -10899,7 +10891,7 @@
                 <w:sz w:val="20"/>
                 <w:szCs w:val="20"/>
               </w:rPr>
-              <w:t>Document consistency</w:t>
+              <w:t>Negatively affect document consistency</w:t>
             </w:r>
           </w:p>
         </w:tc>
@@ -11137,7 +11129,7 @@
                 <w:sz w:val="20"/>
                 <w:szCs w:val="20"/>
               </w:rPr>
-              <w:t>Document consistency</w:t>
+              <w:t>Negatively affect document consistency</w:t>
             </w:r>
           </w:p>
         </w:tc>
@@ -11329,7 +11321,15 @@
                 <w:sz w:val="20"/>
                 <w:szCs w:val="20"/>
               </w:rPr>
-              <w:t xml:space="preserve">Unclear: user e-mail clients. A lot of people use online e-mail. When you hit a link and get Outlook client or something, fewer people use that, these days. It’s outdated. It should probably just be e-mail address to copy to e-mail client. It might be worth keeping in place, but students do not seem wont to use it. </w:t>
+              <w:t xml:space="preserve">Unclear: user e-mail clients. A lot of people use online e-mail. When you hit a link and get Outlook client or something, fewer people use that, these days. It’s outdated. It should probably just be e-mail address to copy to e-mail client. It might be worth </w:t>
+            </w:r>
+            <w:r>
+              <w:rPr>
+                <w:sz w:val="20"/>
+                <w:szCs w:val="20"/>
+              </w:rPr>
+              <w:lastRenderedPageBreak/>
+              <w:t xml:space="preserve">keeping in place, but students do not seem wont to use it. </w:t>
             </w:r>
           </w:p>
         </w:tc>
@@ -11352,6 +11352,7 @@
                 <w:sz w:val="20"/>
                 <w:szCs w:val="20"/>
               </w:rPr>
+              <w:lastRenderedPageBreak/>
               <w:t>Critical</w:t>
             </w:r>
           </w:p>
@@ -11402,6 +11403,7 @@
                 <w:sz w:val="20"/>
                 <w:szCs w:val="20"/>
               </w:rPr>
+              <w:lastRenderedPageBreak/>
               <w:t>110</w:t>
             </w:r>
           </w:p>
@@ -11494,7 +11496,7 @@
                 <w:sz w:val="20"/>
                 <w:szCs w:val="20"/>
               </w:rPr>
-              <w:t>Document consistency</w:t>
+              <w:t>Negatively affect document consistency</w:t>
             </w:r>
           </w:p>
         </w:tc>
@@ -11613,7 +11615,7 @@
                 <w:sz w:val="20"/>
                 <w:szCs w:val="20"/>
               </w:rPr>
-              <w:t>Document consistency</w:t>
+              <w:t>Negatively affect document consistency</w:t>
             </w:r>
           </w:p>
         </w:tc>
@@ -11734,6 +11736,509 @@
               </w:rPr>
               <w:t>Untestable</w:t>
             </w:r>
+          </w:p>
+        </w:tc>
+      </w:tr>
+      <w:tr>
+        <w:tc>
+          <w:tcPr>
+            <w:tcW w:w="675" w:type="dxa"/>
+          </w:tcPr>
+          <w:p>
+            <w:pPr>
+              <w:tabs>
+                <w:tab w:val="left" w:pos="1228"/>
+              </w:tabs>
+              <w:rPr>
+                <w:sz w:val="20"/>
+                <w:szCs w:val="20"/>
+              </w:rPr>
+            </w:pPr>
+            <w:r>
+              <w:rPr>
+                <w:sz w:val="20"/>
+                <w:szCs w:val="20"/>
+              </w:rPr>
+              <w:t>113</w:t>
+            </w:r>
+          </w:p>
+        </w:tc>
+        <w:tc>
+          <w:tcPr>
+            <w:tcW w:w="1843" w:type="dxa"/>
+          </w:tcPr>
+          <w:p>
+            <w:pPr>
+              <w:tabs>
+                <w:tab w:val="left" w:pos="1228"/>
+              </w:tabs>
+              <w:rPr>
+                <w:sz w:val="20"/>
+                <w:szCs w:val="20"/>
+              </w:rPr>
+            </w:pPr>
+            <w:r>
+              <w:rPr>
+                <w:sz w:val="20"/>
+                <w:szCs w:val="20"/>
+              </w:rPr>
+              <w:t>4.1.24</w:t>
+            </w:r>
+          </w:p>
+        </w:tc>
+        <w:tc>
+          <w:tcPr>
+            <w:tcW w:w="5766" w:type="dxa"/>
+          </w:tcPr>
+          <w:p>
+            <w:pPr>
+              <w:tabs>
+                <w:tab w:val="left" w:pos="1228"/>
+              </w:tabs>
+              <w:rPr>
+                <w:sz w:val="20"/>
+                <w:szCs w:val="20"/>
+              </w:rPr>
+            </w:pPr>
+            <w:r>
+              <w:rPr>
+                <w:sz w:val="20"/>
+                <w:szCs w:val="20"/>
+              </w:rPr>
+              <w:t>“</w:t>
+            </w:r>
+            <w:proofErr w:type="gramStart"/>
+            <w:r>
+              <w:rPr>
+                <w:sz w:val="20"/>
+                <w:szCs w:val="20"/>
+              </w:rPr>
+              <w:t>as</w:t>
+            </w:r>
+            <w:proofErr w:type="gramEnd"/>
+            <w:r>
+              <w:rPr>
+                <w:sz w:val="20"/>
+                <w:szCs w:val="20"/>
+              </w:rPr>
+              <w:t xml:space="preserve"> soon as possible” is untestable. Vague.</w:t>
+            </w:r>
+          </w:p>
+        </w:tc>
+        <w:tc>
+          <w:tcPr>
+            <w:tcW w:w="2392" w:type="dxa"/>
+          </w:tcPr>
+          <w:p>
+            <w:pPr>
+              <w:tabs>
+                <w:tab w:val="left" w:pos="1228"/>
+              </w:tabs>
+              <w:rPr>
+                <w:sz w:val="20"/>
+                <w:szCs w:val="20"/>
+              </w:rPr>
+            </w:pPr>
+          </w:p>
+        </w:tc>
+        <w:tc>
+          <w:tcPr>
+            <w:tcW w:w="2392" w:type="dxa"/>
+          </w:tcPr>
+          <w:p>
+            <w:pPr>
+              <w:tabs>
+                <w:tab w:val="left" w:pos="1228"/>
+              </w:tabs>
+              <w:rPr>
+                <w:sz w:val="20"/>
+                <w:szCs w:val="20"/>
+              </w:rPr>
+            </w:pPr>
+          </w:p>
+        </w:tc>
+      </w:tr>
+      <w:tr>
+        <w:tc>
+          <w:tcPr>
+            <w:tcW w:w="675" w:type="dxa"/>
+          </w:tcPr>
+          <w:p>
+            <w:pPr>
+              <w:tabs>
+                <w:tab w:val="left" w:pos="1228"/>
+              </w:tabs>
+              <w:rPr>
+                <w:sz w:val="20"/>
+                <w:szCs w:val="20"/>
+              </w:rPr>
+            </w:pPr>
+            <w:r>
+              <w:rPr>
+                <w:sz w:val="20"/>
+                <w:szCs w:val="20"/>
+              </w:rPr>
+              <w:t>114</w:t>
+            </w:r>
+          </w:p>
+        </w:tc>
+        <w:tc>
+          <w:tcPr>
+            <w:tcW w:w="1843" w:type="dxa"/>
+          </w:tcPr>
+          <w:p>
+            <w:pPr>
+              <w:tabs>
+                <w:tab w:val="left" w:pos="1228"/>
+              </w:tabs>
+              <w:rPr>
+                <w:sz w:val="20"/>
+                <w:szCs w:val="20"/>
+              </w:rPr>
+            </w:pPr>
+          </w:p>
+        </w:tc>
+        <w:tc>
+          <w:tcPr>
+            <w:tcW w:w="5766" w:type="dxa"/>
+          </w:tcPr>
+          <w:p>
+            <w:pPr>
+              <w:tabs>
+                <w:tab w:val="left" w:pos="1228"/>
+              </w:tabs>
+              <w:rPr>
+                <w:sz w:val="20"/>
+                <w:szCs w:val="20"/>
+              </w:rPr>
+            </w:pPr>
+            <w:r>
+              <w:rPr>
+                <w:sz w:val="20"/>
+                <w:szCs w:val="20"/>
+              </w:rPr>
+              <w:t>Italics for forgot password page.</w:t>
+            </w:r>
+          </w:p>
+        </w:tc>
+        <w:tc>
+          <w:tcPr>
+            <w:tcW w:w="2392" w:type="dxa"/>
+          </w:tcPr>
+          <w:p>
+            <w:pPr>
+              <w:tabs>
+                <w:tab w:val="left" w:pos="1228"/>
+              </w:tabs>
+              <w:rPr>
+                <w:sz w:val="20"/>
+                <w:szCs w:val="20"/>
+              </w:rPr>
+            </w:pPr>
+          </w:p>
+        </w:tc>
+        <w:tc>
+          <w:tcPr>
+            <w:tcW w:w="2392" w:type="dxa"/>
+          </w:tcPr>
+          <w:p>
+            <w:pPr>
+              <w:tabs>
+                <w:tab w:val="left" w:pos="1228"/>
+              </w:tabs>
+              <w:rPr>
+                <w:sz w:val="20"/>
+                <w:szCs w:val="20"/>
+              </w:rPr>
+            </w:pPr>
+          </w:p>
+        </w:tc>
+      </w:tr>
+      <w:tr>
+        <w:tc>
+          <w:tcPr>
+            <w:tcW w:w="675" w:type="dxa"/>
+          </w:tcPr>
+          <w:p>
+            <w:pPr>
+              <w:tabs>
+                <w:tab w:val="left" w:pos="1228"/>
+              </w:tabs>
+              <w:rPr>
+                <w:sz w:val="20"/>
+                <w:szCs w:val="20"/>
+              </w:rPr>
+            </w:pPr>
+            <w:r>
+              <w:rPr>
+                <w:sz w:val="20"/>
+                <w:szCs w:val="20"/>
+              </w:rPr>
+              <w:t>115</w:t>
+            </w:r>
+          </w:p>
+        </w:tc>
+        <w:tc>
+          <w:tcPr>
+            <w:tcW w:w="1843" w:type="dxa"/>
+          </w:tcPr>
+          <w:p>
+            <w:pPr>
+              <w:tabs>
+                <w:tab w:val="left" w:pos="1228"/>
+              </w:tabs>
+              <w:rPr>
+                <w:sz w:val="20"/>
+                <w:szCs w:val="20"/>
+              </w:rPr>
+            </w:pPr>
+          </w:p>
+        </w:tc>
+        <w:tc>
+          <w:tcPr>
+            <w:tcW w:w="5766" w:type="dxa"/>
+          </w:tcPr>
+          <w:p>
+            <w:pPr>
+              <w:tabs>
+                <w:tab w:val="left" w:pos="1228"/>
+              </w:tabs>
+              <w:rPr>
+                <w:sz w:val="20"/>
+                <w:szCs w:val="20"/>
+              </w:rPr>
+            </w:pPr>
+            <w:r>
+              <w:rPr>
+                <w:sz w:val="20"/>
+                <w:szCs w:val="20"/>
+              </w:rPr>
+              <w:t xml:space="preserve">Appropriate validation is defined, but including should be replaced with “the following validation.” </w:t>
+            </w:r>
+          </w:p>
+        </w:tc>
+        <w:tc>
+          <w:tcPr>
+            <w:tcW w:w="2392" w:type="dxa"/>
+          </w:tcPr>
+          <w:p>
+            <w:pPr>
+              <w:tabs>
+                <w:tab w:val="left" w:pos="1228"/>
+              </w:tabs>
+              <w:rPr>
+                <w:sz w:val="20"/>
+                <w:szCs w:val="20"/>
+              </w:rPr>
+            </w:pPr>
+          </w:p>
+        </w:tc>
+        <w:tc>
+          <w:tcPr>
+            <w:tcW w:w="2392" w:type="dxa"/>
+          </w:tcPr>
+          <w:p>
+            <w:pPr>
+              <w:tabs>
+                <w:tab w:val="left" w:pos="1228"/>
+              </w:tabs>
+              <w:rPr>
+                <w:sz w:val="20"/>
+                <w:szCs w:val="20"/>
+              </w:rPr>
+            </w:pPr>
+          </w:p>
+        </w:tc>
+      </w:tr>
+      <w:tr>
+        <w:tc>
+          <w:tcPr>
+            <w:tcW w:w="675" w:type="dxa"/>
+          </w:tcPr>
+          <w:p>
+            <w:pPr>
+              <w:tabs>
+                <w:tab w:val="left" w:pos="1228"/>
+              </w:tabs>
+              <w:rPr>
+                <w:sz w:val="20"/>
+                <w:szCs w:val="20"/>
+              </w:rPr>
+            </w:pPr>
+            <w:r>
+              <w:rPr>
+                <w:sz w:val="20"/>
+                <w:szCs w:val="20"/>
+              </w:rPr>
+              <w:t>116</w:t>
+            </w:r>
+          </w:p>
+        </w:tc>
+        <w:tc>
+          <w:tcPr>
+            <w:tcW w:w="1843" w:type="dxa"/>
+          </w:tcPr>
+          <w:p>
+            <w:pPr>
+              <w:tabs>
+                <w:tab w:val="left" w:pos="1228"/>
+              </w:tabs>
+              <w:rPr>
+                <w:sz w:val="20"/>
+                <w:szCs w:val="20"/>
+              </w:rPr>
+            </w:pPr>
+          </w:p>
+        </w:tc>
+        <w:tc>
+          <w:tcPr>
+            <w:tcW w:w="5766" w:type="dxa"/>
+          </w:tcPr>
+          <w:p>
+            <w:pPr>
+              <w:tabs>
+                <w:tab w:val="left" w:pos="1228"/>
+              </w:tabs>
+              <w:rPr>
+                <w:sz w:val="20"/>
+                <w:szCs w:val="20"/>
+              </w:rPr>
+            </w:pPr>
+            <w:r>
+              <w:rPr>
+                <w:sz w:val="20"/>
+                <w:szCs w:val="20"/>
+              </w:rPr>
+              <w:t>Why is there such a big gap between FP and Ordering?</w:t>
+            </w:r>
+          </w:p>
+        </w:tc>
+        <w:tc>
+          <w:tcPr>
+            <w:tcW w:w="2392" w:type="dxa"/>
+          </w:tcPr>
+          <w:p>
+            <w:pPr>
+              <w:tabs>
+                <w:tab w:val="left" w:pos="1228"/>
+              </w:tabs>
+              <w:rPr>
+                <w:sz w:val="20"/>
+                <w:szCs w:val="20"/>
+              </w:rPr>
+            </w:pPr>
+          </w:p>
+        </w:tc>
+        <w:tc>
+          <w:tcPr>
+            <w:tcW w:w="2392" w:type="dxa"/>
+          </w:tcPr>
+          <w:p>
+            <w:pPr>
+              <w:tabs>
+                <w:tab w:val="left" w:pos="1228"/>
+              </w:tabs>
+              <w:rPr>
+                <w:sz w:val="20"/>
+                <w:szCs w:val="20"/>
+              </w:rPr>
+            </w:pPr>
+          </w:p>
+        </w:tc>
+      </w:tr>
+      <w:tr>
+        <w:tc>
+          <w:tcPr>
+            <w:tcW w:w="675" w:type="dxa"/>
+          </w:tcPr>
+          <w:p>
+            <w:pPr>
+              <w:tabs>
+                <w:tab w:val="left" w:pos="1228"/>
+              </w:tabs>
+              <w:rPr>
+                <w:sz w:val="20"/>
+                <w:szCs w:val="20"/>
+              </w:rPr>
+            </w:pPr>
+            <w:r>
+              <w:rPr>
+                <w:sz w:val="20"/>
+                <w:szCs w:val="20"/>
+              </w:rPr>
+              <w:t>117</w:t>
+            </w:r>
+          </w:p>
+        </w:tc>
+        <w:tc>
+          <w:tcPr>
+            <w:tcW w:w="1843" w:type="dxa"/>
+          </w:tcPr>
+          <w:p>
+            <w:pPr>
+              <w:tabs>
+                <w:tab w:val="left" w:pos="1228"/>
+              </w:tabs>
+              <w:rPr>
+                <w:sz w:val="20"/>
+                <w:szCs w:val="20"/>
+              </w:rPr>
+            </w:pPr>
+          </w:p>
+        </w:tc>
+        <w:tc>
+          <w:tcPr>
+            <w:tcW w:w="5766" w:type="dxa"/>
+          </w:tcPr>
+          <w:p>
+            <w:pPr>
+              <w:tabs>
+                <w:tab w:val="left" w:pos="1228"/>
+              </w:tabs>
+              <w:rPr>
+                <w:sz w:val="20"/>
+                <w:szCs w:val="20"/>
+              </w:rPr>
+            </w:pPr>
+            <w:r>
+              <w:rPr>
+                <w:sz w:val="20"/>
+                <w:szCs w:val="20"/>
+              </w:rPr>
+              <w:t>Poor security, even with the included validation.  The same password should not be sent out; the system itself should send out a random code. Once user types that in, the user should be prompted to change password.</w:t>
+            </w:r>
+          </w:p>
+        </w:tc>
+        <w:tc>
+          <w:tcPr>
+            <w:tcW w:w="2392" w:type="dxa"/>
+          </w:tcPr>
+          <w:p>
+            <w:pPr>
+              <w:tabs>
+                <w:tab w:val="left" w:pos="1228"/>
+              </w:tabs>
+              <w:rPr>
+                <w:sz w:val="20"/>
+                <w:szCs w:val="20"/>
+              </w:rPr>
+            </w:pPr>
+          </w:p>
+        </w:tc>
+        <w:tc>
+          <w:tcPr>
+            <w:tcW w:w="2392" w:type="dxa"/>
+          </w:tcPr>
+          <w:p>
+            <w:pPr>
+              <w:tabs>
+                <w:tab w:val="left" w:pos="1228"/>
+              </w:tabs>
+              <w:rPr>
+                <w:sz w:val="20"/>
+                <w:szCs w:val="20"/>
+              </w:rPr>
+            </w:pPr>
             <w:bookmarkStart w:id="0" w:name="_GoBack"/>
             <w:bookmarkEnd w:id="0"/>
           </w:p>
@@ -11759,518 +12264,6 @@
                 <w:sz w:val="20"/>
                 <w:szCs w:val="20"/>
               </w:rPr>
-              <w:t>113</w:t>
-            </w:r>
-          </w:p>
-        </w:tc>
-        <w:tc>
-          <w:tcPr>
-            <w:tcW w:w="1843" w:type="dxa"/>
-          </w:tcPr>
-          <w:p>
-            <w:pPr>
-              <w:tabs>
-                <w:tab w:val="left" w:pos="1228"/>
-              </w:tabs>
-              <w:rPr>
-                <w:sz w:val="20"/>
-                <w:szCs w:val="20"/>
-              </w:rPr>
-            </w:pPr>
-            <w:r>
-              <w:rPr>
-                <w:sz w:val="20"/>
-                <w:szCs w:val="20"/>
-              </w:rPr>
-              <w:t>4.1.24</w:t>
-            </w:r>
-          </w:p>
-        </w:tc>
-        <w:tc>
-          <w:tcPr>
-            <w:tcW w:w="5766" w:type="dxa"/>
-          </w:tcPr>
-          <w:p>
-            <w:pPr>
-              <w:tabs>
-                <w:tab w:val="left" w:pos="1228"/>
-              </w:tabs>
-              <w:rPr>
-                <w:sz w:val="20"/>
-                <w:szCs w:val="20"/>
-              </w:rPr>
-            </w:pPr>
-            <w:r>
-              <w:rPr>
-                <w:sz w:val="20"/>
-                <w:szCs w:val="20"/>
-              </w:rPr>
-              <w:t>“</w:t>
-            </w:r>
-            <w:proofErr w:type="gramStart"/>
-            <w:r>
-              <w:rPr>
-                <w:sz w:val="20"/>
-                <w:szCs w:val="20"/>
-              </w:rPr>
-              <w:t>as</w:t>
-            </w:r>
-            <w:proofErr w:type="gramEnd"/>
-            <w:r>
-              <w:rPr>
-                <w:sz w:val="20"/>
-                <w:szCs w:val="20"/>
-              </w:rPr>
-              <w:t xml:space="preserve"> soon as possible” is untestable. Vague.</w:t>
-            </w:r>
-          </w:p>
-        </w:tc>
-        <w:tc>
-          <w:tcPr>
-            <w:tcW w:w="2392" w:type="dxa"/>
-          </w:tcPr>
-          <w:p>
-            <w:pPr>
-              <w:tabs>
-                <w:tab w:val="left" w:pos="1228"/>
-              </w:tabs>
-              <w:rPr>
-                <w:sz w:val="20"/>
-                <w:szCs w:val="20"/>
-              </w:rPr>
-            </w:pPr>
-          </w:p>
-        </w:tc>
-        <w:tc>
-          <w:tcPr>
-            <w:tcW w:w="2392" w:type="dxa"/>
-          </w:tcPr>
-          <w:p>
-            <w:pPr>
-              <w:tabs>
-                <w:tab w:val="left" w:pos="1228"/>
-              </w:tabs>
-              <w:rPr>
-                <w:sz w:val="20"/>
-                <w:szCs w:val="20"/>
-              </w:rPr>
-            </w:pPr>
-          </w:p>
-        </w:tc>
-      </w:tr>
-      <w:tr>
-        <w:tc>
-          <w:tcPr>
-            <w:tcW w:w="675" w:type="dxa"/>
-          </w:tcPr>
-          <w:p>
-            <w:pPr>
-              <w:tabs>
-                <w:tab w:val="left" w:pos="1228"/>
-              </w:tabs>
-              <w:rPr>
-                <w:sz w:val="20"/>
-                <w:szCs w:val="20"/>
-              </w:rPr>
-            </w:pPr>
-            <w:r>
-              <w:rPr>
-                <w:sz w:val="20"/>
-                <w:szCs w:val="20"/>
-              </w:rPr>
-              <w:t>114</w:t>
-            </w:r>
-          </w:p>
-        </w:tc>
-        <w:tc>
-          <w:tcPr>
-            <w:tcW w:w="1843" w:type="dxa"/>
-          </w:tcPr>
-          <w:p>
-            <w:pPr>
-              <w:tabs>
-                <w:tab w:val="left" w:pos="1228"/>
-              </w:tabs>
-              <w:rPr>
-                <w:sz w:val="20"/>
-                <w:szCs w:val="20"/>
-              </w:rPr>
-            </w:pPr>
-          </w:p>
-        </w:tc>
-        <w:tc>
-          <w:tcPr>
-            <w:tcW w:w="5766" w:type="dxa"/>
-          </w:tcPr>
-          <w:p>
-            <w:pPr>
-              <w:tabs>
-                <w:tab w:val="left" w:pos="1228"/>
-              </w:tabs>
-              <w:rPr>
-                <w:sz w:val="20"/>
-                <w:szCs w:val="20"/>
-              </w:rPr>
-            </w:pPr>
-            <w:r>
-              <w:rPr>
-                <w:sz w:val="20"/>
-                <w:szCs w:val="20"/>
-              </w:rPr>
-              <w:t>Italics for forgot password page.</w:t>
-            </w:r>
-          </w:p>
-        </w:tc>
-        <w:tc>
-          <w:tcPr>
-            <w:tcW w:w="2392" w:type="dxa"/>
-          </w:tcPr>
-          <w:p>
-            <w:pPr>
-              <w:tabs>
-                <w:tab w:val="left" w:pos="1228"/>
-              </w:tabs>
-              <w:rPr>
-                <w:sz w:val="20"/>
-                <w:szCs w:val="20"/>
-              </w:rPr>
-            </w:pPr>
-          </w:p>
-        </w:tc>
-        <w:tc>
-          <w:tcPr>
-            <w:tcW w:w="2392" w:type="dxa"/>
-          </w:tcPr>
-          <w:p>
-            <w:pPr>
-              <w:tabs>
-                <w:tab w:val="left" w:pos="1228"/>
-              </w:tabs>
-              <w:rPr>
-                <w:sz w:val="20"/>
-                <w:szCs w:val="20"/>
-              </w:rPr>
-            </w:pPr>
-          </w:p>
-        </w:tc>
-      </w:tr>
-      <w:tr>
-        <w:tc>
-          <w:tcPr>
-            <w:tcW w:w="675" w:type="dxa"/>
-          </w:tcPr>
-          <w:p>
-            <w:pPr>
-              <w:tabs>
-                <w:tab w:val="left" w:pos="1228"/>
-              </w:tabs>
-              <w:rPr>
-                <w:sz w:val="20"/>
-                <w:szCs w:val="20"/>
-              </w:rPr>
-            </w:pPr>
-            <w:r>
-              <w:rPr>
-                <w:sz w:val="20"/>
-                <w:szCs w:val="20"/>
-              </w:rPr>
-              <w:t>115</w:t>
-            </w:r>
-          </w:p>
-        </w:tc>
-        <w:tc>
-          <w:tcPr>
-            <w:tcW w:w="1843" w:type="dxa"/>
-          </w:tcPr>
-          <w:p>
-            <w:pPr>
-              <w:tabs>
-                <w:tab w:val="left" w:pos="1228"/>
-              </w:tabs>
-              <w:rPr>
-                <w:sz w:val="20"/>
-                <w:szCs w:val="20"/>
-              </w:rPr>
-            </w:pPr>
-          </w:p>
-        </w:tc>
-        <w:tc>
-          <w:tcPr>
-            <w:tcW w:w="5766" w:type="dxa"/>
-          </w:tcPr>
-          <w:p>
-            <w:pPr>
-              <w:tabs>
-                <w:tab w:val="left" w:pos="1228"/>
-              </w:tabs>
-              <w:rPr>
-                <w:sz w:val="20"/>
-                <w:szCs w:val="20"/>
-              </w:rPr>
-            </w:pPr>
-            <w:r>
-              <w:rPr>
-                <w:sz w:val="20"/>
-                <w:szCs w:val="20"/>
-              </w:rPr>
-              <w:t xml:space="preserve">Appropriate validation is defined, but including should be replaced with “the following validation.” </w:t>
-            </w:r>
-          </w:p>
-        </w:tc>
-        <w:tc>
-          <w:tcPr>
-            <w:tcW w:w="2392" w:type="dxa"/>
-          </w:tcPr>
-          <w:p>
-            <w:pPr>
-              <w:tabs>
-                <w:tab w:val="left" w:pos="1228"/>
-              </w:tabs>
-              <w:rPr>
-                <w:sz w:val="20"/>
-                <w:szCs w:val="20"/>
-              </w:rPr>
-            </w:pPr>
-          </w:p>
-        </w:tc>
-        <w:tc>
-          <w:tcPr>
-            <w:tcW w:w="2392" w:type="dxa"/>
-          </w:tcPr>
-          <w:p>
-            <w:pPr>
-              <w:tabs>
-                <w:tab w:val="left" w:pos="1228"/>
-              </w:tabs>
-              <w:rPr>
-                <w:sz w:val="20"/>
-                <w:szCs w:val="20"/>
-              </w:rPr>
-            </w:pPr>
-          </w:p>
-        </w:tc>
-      </w:tr>
-      <w:tr>
-        <w:tc>
-          <w:tcPr>
-            <w:tcW w:w="675" w:type="dxa"/>
-          </w:tcPr>
-          <w:p>
-            <w:pPr>
-              <w:tabs>
-                <w:tab w:val="left" w:pos="1228"/>
-              </w:tabs>
-              <w:rPr>
-                <w:sz w:val="20"/>
-                <w:szCs w:val="20"/>
-              </w:rPr>
-            </w:pPr>
-            <w:r>
-              <w:rPr>
-                <w:sz w:val="20"/>
-                <w:szCs w:val="20"/>
-              </w:rPr>
-              <w:t>116</w:t>
-            </w:r>
-          </w:p>
-        </w:tc>
-        <w:tc>
-          <w:tcPr>
-            <w:tcW w:w="1843" w:type="dxa"/>
-          </w:tcPr>
-          <w:p>
-            <w:pPr>
-              <w:tabs>
-                <w:tab w:val="left" w:pos="1228"/>
-              </w:tabs>
-              <w:rPr>
-                <w:sz w:val="20"/>
-                <w:szCs w:val="20"/>
-              </w:rPr>
-            </w:pPr>
-          </w:p>
-        </w:tc>
-        <w:tc>
-          <w:tcPr>
-            <w:tcW w:w="5766" w:type="dxa"/>
-          </w:tcPr>
-          <w:p>
-            <w:pPr>
-              <w:tabs>
-                <w:tab w:val="left" w:pos="1228"/>
-              </w:tabs>
-              <w:rPr>
-                <w:sz w:val="20"/>
-                <w:szCs w:val="20"/>
-              </w:rPr>
-            </w:pPr>
-            <w:r>
-              <w:rPr>
-                <w:sz w:val="20"/>
-                <w:szCs w:val="20"/>
-              </w:rPr>
-              <w:t>Why is there such a big gap between FP and Ordering?</w:t>
-            </w:r>
-          </w:p>
-        </w:tc>
-        <w:tc>
-          <w:tcPr>
-            <w:tcW w:w="2392" w:type="dxa"/>
-          </w:tcPr>
-          <w:p>
-            <w:pPr>
-              <w:tabs>
-                <w:tab w:val="left" w:pos="1228"/>
-              </w:tabs>
-              <w:rPr>
-                <w:sz w:val="20"/>
-                <w:szCs w:val="20"/>
-              </w:rPr>
-            </w:pPr>
-          </w:p>
-        </w:tc>
-        <w:tc>
-          <w:tcPr>
-            <w:tcW w:w="2392" w:type="dxa"/>
-          </w:tcPr>
-          <w:p>
-            <w:pPr>
-              <w:tabs>
-                <w:tab w:val="left" w:pos="1228"/>
-              </w:tabs>
-              <w:rPr>
-                <w:sz w:val="20"/>
-                <w:szCs w:val="20"/>
-              </w:rPr>
-            </w:pPr>
-          </w:p>
-        </w:tc>
-      </w:tr>
-      <w:tr>
-        <w:tc>
-          <w:tcPr>
-            <w:tcW w:w="675" w:type="dxa"/>
-          </w:tcPr>
-          <w:p>
-            <w:pPr>
-              <w:tabs>
-                <w:tab w:val="left" w:pos="1228"/>
-              </w:tabs>
-              <w:rPr>
-                <w:sz w:val="20"/>
-                <w:szCs w:val="20"/>
-              </w:rPr>
-            </w:pPr>
-            <w:r>
-              <w:rPr>
-                <w:sz w:val="20"/>
-                <w:szCs w:val="20"/>
-              </w:rPr>
-              <w:t>117</w:t>
-            </w:r>
-          </w:p>
-        </w:tc>
-        <w:tc>
-          <w:tcPr>
-            <w:tcW w:w="1843" w:type="dxa"/>
-          </w:tcPr>
-          <w:p>
-            <w:pPr>
-              <w:tabs>
-                <w:tab w:val="left" w:pos="1228"/>
-              </w:tabs>
-              <w:rPr>
-                <w:sz w:val="20"/>
-                <w:szCs w:val="20"/>
-              </w:rPr>
-            </w:pPr>
-          </w:p>
-        </w:tc>
-        <w:tc>
-          <w:tcPr>
-            <w:tcW w:w="5766" w:type="dxa"/>
-          </w:tcPr>
-          <w:p>
-            <w:pPr>
-              <w:tabs>
-                <w:tab w:val="left" w:pos="1228"/>
-              </w:tabs>
-              <w:rPr>
-                <w:sz w:val="20"/>
-                <w:szCs w:val="20"/>
-              </w:rPr>
-            </w:pPr>
-            <w:r>
-              <w:rPr>
-                <w:sz w:val="20"/>
-                <w:szCs w:val="20"/>
-              </w:rPr>
-              <w:t xml:space="preserve">Poor security, even with the included validation.  The same password should not be sent out; the system itself should send out a random code. Once user types that in, the user should be </w:t>
-            </w:r>
-            <w:r>
-              <w:rPr>
-                <w:sz w:val="20"/>
-                <w:szCs w:val="20"/>
-              </w:rPr>
-              <w:lastRenderedPageBreak/>
-              <w:t>prompted to change password.</w:t>
-            </w:r>
-          </w:p>
-        </w:tc>
-        <w:tc>
-          <w:tcPr>
-            <w:tcW w:w="2392" w:type="dxa"/>
-          </w:tcPr>
-          <w:p>
-            <w:pPr>
-              <w:tabs>
-                <w:tab w:val="left" w:pos="1228"/>
-              </w:tabs>
-              <w:rPr>
-                <w:sz w:val="20"/>
-                <w:szCs w:val="20"/>
-              </w:rPr>
-            </w:pPr>
-          </w:p>
-        </w:tc>
-        <w:tc>
-          <w:tcPr>
-            <w:tcW w:w="2392" w:type="dxa"/>
-          </w:tcPr>
-          <w:p>
-            <w:pPr>
-              <w:tabs>
-                <w:tab w:val="left" w:pos="1228"/>
-              </w:tabs>
-              <w:rPr>
-                <w:sz w:val="20"/>
-                <w:szCs w:val="20"/>
-              </w:rPr>
-            </w:pPr>
-          </w:p>
-        </w:tc>
-      </w:tr>
-      <w:tr>
-        <w:tc>
-          <w:tcPr>
-            <w:tcW w:w="675" w:type="dxa"/>
-          </w:tcPr>
-          <w:p>
-            <w:pPr>
-              <w:tabs>
-                <w:tab w:val="left" w:pos="1228"/>
-              </w:tabs>
-              <w:rPr>
-                <w:sz w:val="20"/>
-                <w:szCs w:val="20"/>
-              </w:rPr>
-            </w:pPr>
-            <w:r>
-              <w:rPr>
-                <w:sz w:val="20"/>
-                <w:szCs w:val="20"/>
-              </w:rPr>
-              <w:lastRenderedPageBreak/>
               <w:t>118</w:t>
             </w:r>
           </w:p>
@@ -13490,6 +13483,7 @@
                 <w:sz w:val="20"/>
                 <w:szCs w:val="20"/>
               </w:rPr>
+              <w:lastRenderedPageBreak/>
               <w:t>4.1.27</w:t>
             </w:r>
           </w:p>
@@ -13515,6 +13509,7 @@
                 <w:sz w:val="20"/>
                 <w:szCs w:val="20"/>
               </w:rPr>
+              <w:lastRenderedPageBreak/>
               <w:t>superfluous</w:t>
             </w:r>
             <w:proofErr w:type="gramEnd"/>
@@ -13581,6 +13576,7 @@
                 <w:sz w:val="20"/>
                 <w:szCs w:val="20"/>
               </w:rPr>
+              <w:lastRenderedPageBreak/>
               <w:t>129</w:t>
             </w:r>
           </w:p>
@@ -14305,15 +14301,7 @@
                 <w:sz w:val="20"/>
                 <w:szCs w:val="20"/>
               </w:rPr>
-              <w:t xml:space="preserve"> implies more. If this is a pizza company, it could be anticipated that there are more extras than just toppings. If toppings are the only toppings then i.e. is strictly correct. But if the implication is that the only extras are just toppings, then the </w:t>
-            </w:r>
-            <w:r>
-              <w:rPr>
-                <w:sz w:val="20"/>
-                <w:szCs w:val="20"/>
-              </w:rPr>
-              <w:lastRenderedPageBreak/>
-              <w:t>sentence is perhaps too prolix; there is no need to comment of extras—just say toppings. If you intend to add more extras, note that i.e. will need to be expanded—or changed to e.g.</w:t>
+              <w:t xml:space="preserve"> implies more. If this is a pizza company, it could be anticipated that there are more extras than just toppings. If toppings are the only toppings then i.e. is strictly correct. But if the implication is that the only extras are just toppings, then the sentence is perhaps too prolix; there is no need to comment of extras—just say toppings. If you intend to add more extras, note that i.e. will need to be expanded—or changed to e.g.</w:t>
             </w:r>
           </w:p>
         </w:tc>
@@ -14370,7 +14358,6 @@
                 <w:sz w:val="20"/>
                 <w:szCs w:val="20"/>
               </w:rPr>
-              <w:lastRenderedPageBreak/>
               <w:t>136</w:t>
             </w:r>
           </w:p>
@@ -16127,7 +16114,15 @@
                 <w:sz w:val="20"/>
                 <w:szCs w:val="20"/>
               </w:rPr>
-              <w:t>“20 minute collection” is impossible. Can’t be done. Moreover, it is not within the tester’s remit to ensure that.</w:t>
+              <w:t xml:space="preserve">“20 minute collection” is impossible. Can’t be done. Moreover, it </w:t>
+            </w:r>
+            <w:r>
+              <w:rPr>
+                <w:sz w:val="20"/>
+                <w:szCs w:val="20"/>
+              </w:rPr>
+              <w:lastRenderedPageBreak/>
+              <w:t>is not within the tester’s remit to ensure that.</w:t>
             </w:r>
           </w:p>
         </w:tc>
@@ -16184,6 +16179,7 @@
                 <w:sz w:val="20"/>
                 <w:szCs w:val="20"/>
               </w:rPr>
+              <w:lastRenderedPageBreak/>
               <w:t>154</w:t>
             </w:r>
           </w:p>
@@ -17050,7 +17046,6 @@
                 <w:sz w:val="20"/>
                 <w:szCs w:val="20"/>
               </w:rPr>
-              <w:lastRenderedPageBreak/>
               <w:t>162</w:t>
             </w:r>
           </w:p>
@@ -18916,6 +18911,7 @@
                 <w:sz w:val="20"/>
                 <w:szCs w:val="20"/>
               </w:rPr>
+              <w:lastRenderedPageBreak/>
               <w:t>180</w:t>
             </w:r>
           </w:p>
@@ -20091,7 +20087,6 @@
                 <w:sz w:val="20"/>
                 <w:szCs w:val="20"/>
               </w:rPr>
-              <w:lastRenderedPageBreak/>
               <w:t>191</w:t>
             </w:r>
           </w:p>
@@ -21998,7 +21993,7 @@
 </file>
 
 <file path=customXml/itemProps1.xml><?xml version="1.0" encoding="utf-8"?>
-<ds:datastoreItem xmlns:ds="http://schemas.openxmlformats.org/officeDocument/2006/customXml" ds:itemID="{E4916040-EC96-4D79-A570-4D4A887D936C}">
+<ds:datastoreItem xmlns:ds="http://schemas.openxmlformats.org/officeDocument/2006/customXml" ds:itemID="{8DC2F817-2C44-4F99-B49C-484970A3E32B}">
   <ds:schemaRefs>
     <ds:schemaRef ds:uri="http://schemas.openxmlformats.org/officeDocument/2006/bibliography"/>
   </ds:schemaRefs>

</xml_diff>